<commit_message>
Responses finished & clean-up
</commit_message>
<xml_diff>
--- a/ProtocolDesignV2.docx
+++ b/ProtocolDesignV2.docx
@@ -49,8 +49,6 @@
           <w:r>
             <w:t>Contents</w:t>
           </w:r>
-          <w:bookmarkStart w:id="0" w:name="_GoBack"/>
-          <w:bookmarkEnd w:id="0"/>
         </w:p>
         <w:p>
           <w:pPr>
@@ -568,12 +566,12 @@
       <w:pPr>
         <w:pStyle w:val="Heading2"/>
       </w:pPr>
-      <w:bookmarkStart w:id="1" w:name="_Toc35198037"/>
+      <w:bookmarkStart w:id="0" w:name="_Toc35198037"/>
       <w:r>
         <w:lastRenderedPageBreak/>
         <w:t>General notes:</w:t>
       </w:r>
-      <w:bookmarkEnd w:id="1"/>
+      <w:bookmarkEnd w:id="0"/>
     </w:p>
     <w:p/>
     <w:tbl>
@@ -724,14 +722,14 @@
       <w:pPr>
         <w:pStyle w:val="Heading3"/>
       </w:pPr>
-      <w:bookmarkStart w:id="2" w:name="_Toc35198038"/>
+      <w:bookmarkStart w:id="1" w:name="_Toc35198038"/>
       <w:r>
         <w:t xml:space="preserve">Packet </w:t>
       </w:r>
       <w:r>
         <w:t>Design</w:t>
       </w:r>
-      <w:bookmarkEnd w:id="2"/>
+      <w:bookmarkEnd w:id="1"/>
     </w:p>
     <w:p/>
     <w:p>
@@ -765,23 +763,7 @@
           <w:sz w:val="20"/>
           <w:szCs w:val="20"/>
         </w:rPr>
-        <w:t>&lt;SEND_MESSAGE&gt;&lt;message&gt;</w:t>
-      </w:r>
-      <w:proofErr w:type="spellStart"/>
-      <w:r>
-        <w:rPr>
-          <w:sz w:val="20"/>
-          <w:szCs w:val="20"/>
-        </w:rPr>
-        <w:t>FooBar</w:t>
-      </w:r>
-      <w:proofErr w:type="spellEnd"/>
-      <w:r>
-        <w:rPr>
-          <w:sz w:val="20"/>
-          <w:szCs w:val="20"/>
-        </w:rPr>
-        <w:t>&lt;/message&gt;&lt;/SEND_MESSAGE&gt;</w:t>
+        <w:t>&lt;SEND_MESSAGE&gt;&lt;message&gt;FooBar&lt;/message&gt;&lt;/SEND_MESSAGE&gt;</w:t>
       </w:r>
     </w:p>
     <w:p>
@@ -858,11 +840,11 @@
       <w:pPr>
         <w:pStyle w:val="Heading3"/>
       </w:pPr>
-      <w:bookmarkStart w:id="3" w:name="_Toc35198039"/>
+      <w:bookmarkStart w:id="2" w:name="_Toc35198039"/>
       <w:r>
         <w:t>Responses</w:t>
       </w:r>
-      <w:bookmarkEnd w:id="3"/>
+      <w:bookmarkEnd w:id="2"/>
     </w:p>
     <w:p/>
     <w:p>
@@ -899,12 +881,12 @@
       <w:pPr>
         <w:pStyle w:val="Heading2"/>
       </w:pPr>
-      <w:bookmarkStart w:id="4" w:name="_Toc35198040"/>
+      <w:bookmarkStart w:id="3" w:name="_Toc35198040"/>
       <w:r>
         <w:lastRenderedPageBreak/>
         <w:t>Access Design:</w:t>
       </w:r>
-      <w:bookmarkEnd w:id="4"/>
+      <w:bookmarkEnd w:id="3"/>
     </w:p>
     <w:p/>
     <w:p>
@@ -1004,12 +986,12 @@
       <w:pPr>
         <w:pStyle w:val="Heading2"/>
       </w:pPr>
-      <w:bookmarkStart w:id="5" w:name="_Toc35198041"/>
+      <w:bookmarkStart w:id="4" w:name="_Toc35198041"/>
       <w:r>
         <w:lastRenderedPageBreak/>
         <w:t>Client sent commands:</w:t>
       </w:r>
-      <w:bookmarkEnd w:id="5"/>
+      <w:bookmarkEnd w:id="4"/>
     </w:p>
     <w:p/>
     <w:p>
@@ -1166,21 +1148,7 @@
               <w:rPr>
                 <w:rFonts w:ascii="Calibri" w:eastAsia="Calibri" w:hAnsi="Calibri" w:cs="Calibri"/>
               </w:rPr>
-              <w:t>JOIN_ROOM &lt;</w:t>
-            </w:r>
-            <w:proofErr w:type="spellStart"/>
-            <w:r>
-              <w:rPr>
-                <w:rFonts w:ascii="Calibri" w:eastAsia="Calibri" w:hAnsi="Calibri" w:cs="Calibri"/>
-              </w:rPr>
-              <w:t>roomName</w:t>
-            </w:r>
-            <w:proofErr w:type="spellEnd"/>
-            <w:r>
-              <w:rPr>
-                <w:rFonts w:ascii="Calibri" w:eastAsia="Calibri" w:hAnsi="Calibri" w:cs="Calibri"/>
-              </w:rPr>
-              <w:t>&gt;</w:t>
+              <w:t>JOIN_ROOM &lt;roomName&gt;</w:t>
             </w:r>
           </w:p>
         </w:tc>
@@ -1331,14 +1299,12 @@
                       <w:rFonts w:ascii="Calibri" w:eastAsia="Calibri" w:hAnsi="Calibri" w:cs="Calibri"/>
                     </w:rPr>
                   </w:pPr>
-                  <w:proofErr w:type="spellStart"/>
                   <w:r>
                     <w:rPr>
                       <w:rFonts w:ascii="Calibri" w:eastAsia="Calibri" w:hAnsi="Calibri" w:cs="Calibri"/>
                     </w:rPr>
                     <w:t>roomName</w:t>
                   </w:r>
-                  <w:proofErr w:type="spellEnd"/>
                 </w:p>
               </w:tc>
               <w:tc>
@@ -2040,21 +2006,7 @@
               <w:rPr>
                 <w:rFonts w:ascii="Calibri" w:eastAsia="Calibri" w:hAnsi="Calibri" w:cs="Calibri"/>
               </w:rPr>
-              <w:t>LOGIN &lt;username</w:t>
-            </w:r>
-            <w:proofErr w:type="gramStart"/>
-            <w:r>
-              <w:rPr>
-                <w:rFonts w:ascii="Calibri" w:eastAsia="Calibri" w:hAnsi="Calibri" w:cs="Calibri"/>
-              </w:rPr>
-              <w:t>&gt;  &lt;</w:t>
-            </w:r>
-            <w:proofErr w:type="gramEnd"/>
-            <w:r>
-              <w:rPr>
-                <w:rFonts w:ascii="Calibri" w:eastAsia="Calibri" w:hAnsi="Calibri" w:cs="Calibri"/>
-              </w:rPr>
-              <w:t>password&gt;</w:t>
+              <w:t>LOGIN &lt;username&gt;  &lt;password&gt;</w:t>
             </w:r>
           </w:p>
         </w:tc>
@@ -2631,21 +2583,7 @@
               <w:rPr>
                 <w:rFonts w:ascii="Calibri" w:eastAsia="Calibri" w:hAnsi="Calibri" w:cs="Calibri"/>
               </w:rPr>
-              <w:t>CREATE_USER &lt;username&gt; &lt;password&gt; &lt;</w:t>
-            </w:r>
-            <w:proofErr w:type="spellStart"/>
-            <w:r>
-              <w:rPr>
-                <w:rFonts w:ascii="Calibri" w:eastAsia="Calibri" w:hAnsi="Calibri" w:cs="Calibri"/>
-              </w:rPr>
-              <w:t>passwordcheck</w:t>
-            </w:r>
-            <w:proofErr w:type="spellEnd"/>
-            <w:r>
-              <w:rPr>
-                <w:rFonts w:ascii="Calibri" w:eastAsia="Calibri" w:hAnsi="Calibri" w:cs="Calibri"/>
-              </w:rPr>
-              <w:t>&gt;</w:t>
+              <w:t>CREATE_USER &lt;username&gt; &lt;password&gt; &lt;passwordcheck&gt;</w:t>
             </w:r>
           </w:p>
         </w:tc>
@@ -2917,14 +2855,12 @@
                       <w:rFonts w:ascii="Calibri" w:eastAsia="Calibri" w:hAnsi="Calibri" w:cs="Calibri"/>
                     </w:rPr>
                   </w:pPr>
-                  <w:proofErr w:type="spellStart"/>
                   <w:r>
                     <w:rPr>
                       <w:rFonts w:ascii="Calibri" w:eastAsia="Calibri" w:hAnsi="Calibri" w:cs="Calibri"/>
                     </w:rPr>
                     <w:t>Passwordcheck</w:t>
                   </w:r>
-                  <w:proofErr w:type="spellEnd"/>
                 </w:p>
               </w:tc>
               <w:tc>
@@ -4762,14 +4698,14 @@
           <w:rFonts w:eastAsia="Calibri"/>
         </w:rPr>
       </w:pPr>
-      <w:bookmarkStart w:id="6" w:name="_Toc35198042"/>
+      <w:bookmarkStart w:id="5" w:name="_Toc35198042"/>
       <w:r>
         <w:rPr>
           <w:rFonts w:eastAsia="Calibri"/>
         </w:rPr>
         <w:t>Server sent commands:</w:t>
       </w:r>
-      <w:bookmarkEnd w:id="6"/>
+      <w:bookmarkEnd w:id="5"/>
     </w:p>
     <w:p/>
     <w:p>
@@ -5208,19 +5144,11 @@
                 <w:rFonts w:ascii="Calibri" w:eastAsia="Calibri" w:hAnsi="Calibri" w:cs="Calibri"/>
               </w:rPr>
             </w:pPr>
-            <w:proofErr w:type="spellStart"/>
-            <w:r>
-              <w:rPr>
-                <w:rFonts w:ascii="Calibri" w:eastAsia="Calibri" w:hAnsi="Calibri" w:cs="Calibri"/>
-              </w:rPr>
-              <w:t>e.g</w:t>
-            </w:r>
-            <w:proofErr w:type="spellEnd"/>
-            <w:r>
-              <w:rPr>
-                <w:rFonts w:ascii="Calibri" w:eastAsia="Calibri" w:hAnsi="Calibri" w:cs="Calibri"/>
-              </w:rPr>
-              <w:t>:</w:t>
+            <w:r>
+              <w:rPr>
+                <w:rFonts w:ascii="Calibri" w:eastAsia="Calibri" w:hAnsi="Calibri" w:cs="Calibri"/>
+              </w:rPr>
+              <w:t>e.g:</w:t>
             </w:r>
           </w:p>
           <w:p>
@@ -5646,14 +5574,14 @@
           <w:rFonts w:eastAsia="Calibri"/>
         </w:rPr>
       </w:pPr>
-      <w:bookmarkStart w:id="7" w:name="_Toc35198043"/>
+      <w:bookmarkStart w:id="6" w:name="_Toc35198043"/>
       <w:r>
         <w:rPr>
           <w:rFonts w:eastAsia="Calibri"/>
         </w:rPr>
         <w:t>Server Response Values:</w:t>
       </w:r>
-      <w:bookmarkEnd w:id="7"/>
+      <w:bookmarkEnd w:id="6"/>
     </w:p>
     <w:p/>
     <w:tbl>
@@ -6207,6 +6135,82 @@
               </w:rPr>
               <w:t>6</w:t>
             </w:r>
+          </w:p>
+        </w:tc>
+      </w:tr>
+      <w:tr>
+        <w:tc>
+          <w:tcPr>
+            <w:tcW w:w="2547" w:type="dxa"/>
+          </w:tcPr>
+          <w:p>
+            <w:pPr>
+              <w:rPr>
+                <w:rFonts w:ascii="Calibri" w:eastAsia="Calibri" w:hAnsi="Calibri" w:cs="Calibri"/>
+              </w:rPr>
+            </w:pPr>
+            <w:r>
+              <w:rPr>
+                <w:rFonts w:ascii="Calibri" w:eastAsia="Calibri" w:hAnsi="Calibri" w:cs="Calibri"/>
+              </w:rPr>
+              <w:t>ERR_INVALIDRGSTR</w:t>
+            </w:r>
+          </w:p>
+        </w:tc>
+        <w:tc>
+          <w:tcPr>
+            <w:tcW w:w="2448" w:type="dxa"/>
+          </w:tcPr>
+          <w:p>
+            <w:pPr>
+              <w:rPr>
+                <w:rFonts w:ascii="Calibri" w:eastAsia="Calibri" w:hAnsi="Calibri" w:cs="Calibri"/>
+              </w:rPr>
+            </w:pPr>
+            <w:r>
+              <w:rPr>
+                <w:rFonts w:ascii="Calibri" w:eastAsia="Calibri" w:hAnsi="Calibri" w:cs="Calibri"/>
+              </w:rPr>
+              <w:t>The user has been declined registration of new user.</w:t>
+            </w:r>
+          </w:p>
+        </w:tc>
+        <w:tc>
+          <w:tcPr>
+            <w:tcW w:w="2938" w:type="dxa"/>
+          </w:tcPr>
+          <w:p>
+            <w:pPr>
+              <w:rPr>
+                <w:rFonts w:ascii="Calibri" w:eastAsia="Calibri" w:hAnsi="Calibri" w:cs="Calibri"/>
+              </w:rPr>
+            </w:pPr>
+            <w:r>
+              <w:rPr>
+                <w:rFonts w:ascii="Calibri" w:eastAsia="Calibri" w:hAnsi="Calibri" w:cs="Calibri"/>
+              </w:rPr>
+              <w:t>This can happen if the passwords sent are different (also checked client-side but checking here for packet corruption) or if the username is taken</w:t>
+            </w:r>
+          </w:p>
+        </w:tc>
+        <w:tc>
+          <w:tcPr>
+            <w:tcW w:w="1083" w:type="dxa"/>
+          </w:tcPr>
+          <w:p>
+            <w:pPr>
+              <w:rPr>
+                <w:rFonts w:ascii="Calibri" w:eastAsia="Calibri" w:hAnsi="Calibri" w:cs="Calibri"/>
+              </w:rPr>
+            </w:pPr>
+            <w:r>
+              <w:rPr>
+                <w:rFonts w:ascii="Calibri" w:eastAsia="Calibri" w:hAnsi="Calibri" w:cs="Calibri"/>
+              </w:rPr>
+              <w:t>7</w:t>
+            </w:r>
+            <w:bookmarkStart w:id="7" w:name="_GoBack"/>
+            <w:bookmarkEnd w:id="7"/>
           </w:p>
         </w:tc>
       </w:tr>
@@ -7313,7 +7317,7 @@
 </file>
 
 <file path=customXml/itemProps1.xml><?xml version="1.0" encoding="utf-8"?>
-<ds:datastoreItem xmlns:ds="http://schemas.openxmlformats.org/officeDocument/2006/customXml" ds:itemID="{0E20DADF-CA12-4485-9A4F-F80A78DD5707}">
+<ds:datastoreItem xmlns:ds="http://schemas.openxmlformats.org/officeDocument/2006/customXml" ds:itemID="{8D0B8878-9184-4178-A2E2-319885D85F4C}">
   <ds:schemaRefs>
     <ds:schemaRef ds:uri="http://schemas.openxmlformats.org/officeDocument/2006/bibliography"/>
   </ds:schemaRefs>

</xml_diff>